<commit_message>
Liste des terrains et des équipes
J'ai ajouté les pages qui montrent les terrains et les équipes. Il reste encore à implémenter la page détail, et la page pour modifier l'entrée
</commit_message>
<xml_diff>
--- a/Documentation/Journal-de-travail.docx
+++ b/Documentation/Journal-de-travail.docx
@@ -1934,7 +1934,7 @@
               <w:cnfStyle w:val="000000000000" w:firstRow="0" w:lastRow="0" w:firstColumn="0" w:lastColumn="0" w:oddVBand="0" w:evenVBand="0" w:oddHBand="0" w:evenHBand="0" w:firstRowFirstColumn="0" w:firstRowLastColumn="0" w:lastRowFirstColumn="0" w:lastRowLastColumn="0"/>
             </w:pPr>
             <w:r>
-              <w:t xml:space="preserve">Schéma à la main du fonctionnement de l’inscription, et de la préinscription pour de l’administrateur pour l’entraineur </w:t>
+              <w:t xml:space="preserve">Schéma à la main du fonctionnement de l’inscription, et de la préinscription de l’administrateur pour l’entraineur </w:t>
             </w:r>
           </w:p>
         </w:tc>
@@ -1947,9 +1947,6 @@
               <w:jc w:val="both"/>
               <w:cnfStyle w:val="000000000000" w:firstRow="0" w:lastRow="0" w:firstColumn="0" w:lastColumn="0" w:oddVBand="0" w:evenVBand="0" w:oddHBand="0" w:evenHBand="0" w:firstRowFirstColumn="0" w:firstRowLastColumn="0" w:lastRowFirstColumn="0" w:lastRowLastColumn="0"/>
             </w:pPr>
-            <w:r>
-              <w:t xml:space="preserve">J’ai décidé de garder les champs initiaux, </w:t>
-            </w:r>
           </w:p>
         </w:tc>
       </w:tr>
@@ -1992,6 +1989,9 @@
             <w:r>
               <w:t>1</w:t>
             </w:r>
+            <w:r>
+              <w:t>.25</w:t>
+            </w:r>
           </w:p>
         </w:tc>
         <w:tc>
@@ -2053,6 +2053,9 @@
             <w:r>
               <w:t>1</w:t>
             </w:r>
+            <w:r>
+              <w:t>.0</w:t>
+            </w:r>
           </w:p>
         </w:tc>
         <w:tc>
@@ -2068,7 +2071,7 @@
               <w:t>Finalisation de la fonction d’inscription, l’utilisateur peut s’inscrire</w:t>
             </w:r>
             <w:r>
-              <w:t>.</w:t>
+              <w:t>, sans tenir compte du mail.</w:t>
             </w:r>
           </w:p>
         </w:tc>
@@ -2115,6 +2118,11 @@
               <w:jc w:val="both"/>
               <w:cnfStyle w:val="000000100000" w:firstRow="0" w:lastRow="0" w:firstColumn="0" w:lastColumn="0" w:oddVBand="0" w:evenVBand="0" w:oddHBand="1" w:evenHBand="0" w:firstRowFirstColumn="0" w:firstRowLastColumn="0" w:lastRowFirstColumn="0" w:lastRowLastColumn="0"/>
             </w:pPr>
+            <w:r>
+              <w:t>1.0</w:t>
+            </w:r>
+            <w:bookmarkStart w:id="0" w:name="_GoBack"/>
+            <w:bookmarkEnd w:id="0"/>
           </w:p>
         </w:tc>
         <w:tc>
@@ -2127,7 +2135,19 @@
               <w:cnfStyle w:val="000000100000" w:firstRow="0" w:lastRow="0" w:firstColumn="0" w:lastColumn="0" w:oddVBand="0" w:evenVBand="0" w:oddHBand="1" w:evenHBand="0" w:firstRowFirstColumn="0" w:firstRowLastColumn="0" w:lastRowFirstColumn="0" w:lastRowLastColumn="0"/>
             </w:pPr>
             <w:r>
-              <w:t>La fonction PHP pour trouver une personne avec le mail est fonctionnelle.</w:t>
+              <w:t>Développement de l’inscription</w:t>
+            </w:r>
+          </w:p>
+          <w:p>
+            <w:pPr>
+              <w:jc w:val="both"/>
+              <w:cnfStyle w:val="000000100000" w:firstRow="0" w:lastRow="0" w:firstColumn="0" w:lastColumn="0" w:oddVBand="0" w:evenVBand="0" w:oddHBand="1" w:evenHBand="0" w:firstRowFirstColumn="0" w:firstRowLastColumn="0" w:lastRowFirstColumn="0" w:lastRowLastColumn="0"/>
+            </w:pPr>
+            <w:r>
+              <w:t xml:space="preserve">La fonction PHP </w:t>
+            </w:r>
+            <w:r>
+              <w:t>faire fonctionner la requête qui trouve la personne avec le mail n’est pas encore fonctionnelle.</w:t>
             </w:r>
           </w:p>
         </w:tc>
@@ -2140,6 +2160,9 @@
               <w:jc w:val="both"/>
               <w:cnfStyle w:val="000000100000" w:firstRow="0" w:lastRow="0" w:firstColumn="0" w:lastColumn="0" w:oddVBand="0" w:evenVBand="0" w:oddHBand="1" w:evenHBand="0" w:firstRowFirstColumn="0" w:firstRowLastColumn="0" w:lastRowFirstColumn="0" w:lastRowLastColumn="0"/>
             </w:pPr>
+            <w:r>
+              <w:t>En développement, à surveiller !</w:t>
+            </w:r>
           </w:p>
         </w:tc>
       </w:tr>
@@ -2198,6 +2221,9 @@
               <w:jc w:val="both"/>
               <w:cnfStyle w:val="000000000000" w:firstRow="0" w:lastRow="0" w:firstColumn="0" w:lastColumn="0" w:oddVBand="0" w:evenVBand="0" w:oddHBand="0" w:evenHBand="0" w:firstRowFirstColumn="0" w:firstRowLastColumn="0" w:lastRowFirstColumn="0" w:lastRowLastColumn="0"/>
             </w:pPr>
+            <w:r>
+              <w:t>En ordre</w:t>
+            </w:r>
           </w:p>
         </w:tc>
       </w:tr>
@@ -2232,6 +2258,9 @@
             <w:r>
               <w:t>1</w:t>
             </w:r>
+            <w:r>
+              <w:t>.5</w:t>
+            </w:r>
           </w:p>
         </w:tc>
         <w:tc>
@@ -2332,8 +2361,6 @@
             <w:r>
               <w:t>La journée n’a pas été aussi productive qu’attendue. Je me suis laissé distraire par moments.</w:t>
             </w:r>
-            <w:bookmarkStart w:id="0" w:name="_GoBack"/>
-            <w:bookmarkEnd w:id="0"/>
           </w:p>
         </w:tc>
       </w:tr>
@@ -4175,7 +4202,7 @@
 </file>
 
 <file path=customXml/itemProps1.xml><?xml version="1.0" encoding="utf-8"?>
-<ds:datastoreItem xmlns:ds="http://schemas.openxmlformats.org/officeDocument/2006/customXml" ds:itemID="{94C4FA76-8D41-475F-B5FB-65A3D14C0161}">
+<ds:datastoreItem xmlns:ds="http://schemas.openxmlformats.org/officeDocument/2006/customXml" ds:itemID="{2B29C220-4E69-4475-97AC-D05B1439010D}">
   <ds:schemaRefs>
     <ds:schemaRef ds:uri="http://schemas.openxmlformats.org/officeDocument/2006/bibliography"/>
   </ds:schemaRefs>

</xml_diff>